<commit_message>
Adding feedback and new LaTeX draft
</commit_message>
<xml_diff>
--- a/writing/Self Aware LSTM-Based Agents v1.3.docx
+++ b/writing/Self Aware LSTM-Based Agents v1.3.docx
@@ -43,7 +43,15 @@
         <w:t xml:space="preserve">, given a knowledge base of Boolean logic sentences and a question regarding the value of a Boolean variable, </w:t>
       </w:r>
       <w:r>
-        <w:t>tell us whether the variable in question is True, False, or unknown</w:t>
+        <w:t xml:space="preserve">tell us whether the variable in question </w:t>
+      </w:r>
+      <w:proofErr w:type="gramStart"/>
+      <w:r>
+        <w:t>is True, False</w:t>
+      </w:r>
+      <w:proofErr w:type="gramEnd"/>
+      <w:r>
+        <w:t>, or unknown</w:t>
       </w:r>
       <w:r>
         <w:t xml:space="preserve">.  </w:t>
@@ -437,7 +445,15 @@
         <w:t xml:space="preserve"> of a knowledge base (implemented as a Python list of strings) and an LSTM neural network</w:t>
       </w:r>
       <w:r>
-        <w:t>.  The basics of LSTM neural networks and the particular encoder-decoder architecture used in the present work are then described.</w:t>
+        <w:t xml:space="preserve">.  The basics of LSTM neural networks and the </w:t>
+      </w:r>
+      <w:proofErr w:type="gramStart"/>
+      <w:r>
+        <w:t>particular encoder-decoder</w:t>
+      </w:r>
+      <w:proofErr w:type="gramEnd"/>
+      <w:r>
+        <w:t xml:space="preserve"> architecture used in the present work are then described.</w:t>
       </w:r>
     </w:p>
     <w:p>
@@ -528,8 +544,13 @@
       <w:r>
         <w:t xml:space="preserve">.  </w:t>
       </w:r>
-      <w:r>
-        <w:t>In particular, our notation is described as follows:</w:t>
+      <w:proofErr w:type="gramStart"/>
+      <w:r>
+        <w:t>In particular, our</w:t>
+      </w:r>
+      <w:proofErr w:type="gramEnd"/>
+      <w:r>
+        <w:t xml:space="preserve"> notation is described as follows:</w:t>
       </w:r>
     </w:p>
     <w:p/>
@@ -592,14 +613,27 @@
       <w:r>
         <w:t xml:space="preserve">Table </w:t>
       </w:r>
-      <w:fldSimple w:instr=" SEQ Table \* ARABIC ">
-        <w:r>
-          <w:rPr>
-            <w:noProof/>
-          </w:rPr>
-          <w:t>1</w:t>
-        </w:r>
-      </w:fldSimple>
+      <w:r>
+        <w:fldChar w:fldCharType="begin"/>
+      </w:r>
+      <w:r>
+        <w:instrText xml:space="preserve"> SEQ Table \* ARABIC </w:instrText>
+      </w:r>
+      <w:r>
+        <w:fldChar w:fldCharType="separate"/>
+      </w:r>
+      <w:r>
+        <w:rPr>
+          <w:noProof/>
+        </w:rPr>
+        <w:t>1</w:t>
+      </w:r>
+      <w:r>
+        <w:rPr>
+          <w:noProof/>
+        </w:rPr>
+        <w:fldChar w:fldCharType="end"/>
+      </w:r>
       <w:r>
         <w:t>: Logical Notation</w:t>
       </w:r>
@@ -730,8 +764,13 @@
           </w:tcPr>
           <w:p>
             <w:r>
-              <w:t>What is B ?</w:t>
+              <w:t xml:space="preserve">What is </w:t>
             </w:r>
+            <w:proofErr w:type="gramStart"/>
+            <w:r>
+              <w:t>B ?</w:t>
+            </w:r>
+            <w:proofErr w:type="gramEnd"/>
           </w:p>
         </w:tc>
       </w:tr>
@@ -950,12 +989,14 @@
             <w:r>
               <w:t xml:space="preserve">What is </w:t>
             </w:r>
+            <w:proofErr w:type="gramStart"/>
             <w:r>
               <w:t>C</w:t>
             </w:r>
             <w:r>
               <w:t xml:space="preserve"> ?</w:t>
             </w:r>
+            <w:proofErr w:type="gramEnd"/>
           </w:p>
         </w:tc>
       </w:tr>
@@ -1067,8 +1108,13 @@
           </w:tcPr>
           <w:p>
             <w:r>
-              <w:t>What is C ?</w:t>
+              <w:t xml:space="preserve">What is </w:t>
             </w:r>
+            <w:proofErr w:type="gramStart"/>
+            <w:r>
+              <w:t>C ?</w:t>
+            </w:r>
+            <w:proofErr w:type="gramEnd"/>
           </w:p>
         </w:tc>
       </w:tr>
@@ -1100,8 +1146,13 @@
       <w:r>
         <w:t xml:space="preserve">Hence, if a propositional variable is true or false based on the knowledge base’s sentences, an agent should be able to answer true or false.  But in those cases where the agent’s knowledge is either contradictory or insufficient, an agent needs to report this.  In particular, when an agent lacks sufficient information, it should ask </w:t>
       </w:r>
-      <w:r>
-        <w:t xml:space="preserve">another agent </w:t>
+      <w:proofErr w:type="gramStart"/>
+      <w:r>
+        <w:t>another</w:t>
+      </w:r>
+      <w:proofErr w:type="gramEnd"/>
+      <w:r>
+        <w:t xml:space="preserve"> agent </w:t>
       </w:r>
       <w:r>
         <w:t>(s) in the system for help.</w:t>
@@ -1179,14 +1230,27 @@
       <w:r>
         <w:t xml:space="preserve">Figure </w:t>
       </w:r>
-      <w:fldSimple w:instr=" SEQ Figure \* ARABIC ">
-        <w:r>
-          <w:rPr>
-            <w:noProof/>
-          </w:rPr>
-          <w:t>1</w:t>
-        </w:r>
-      </w:fldSimple>
+      <w:r>
+        <w:fldChar w:fldCharType="begin"/>
+      </w:r>
+      <w:r>
+        <w:instrText xml:space="preserve"> SEQ Figure \* ARABIC </w:instrText>
+      </w:r>
+      <w:r>
+        <w:fldChar w:fldCharType="separate"/>
+      </w:r>
+      <w:r>
+        <w:rPr>
+          <w:noProof/>
+        </w:rPr>
+        <w:t>1</w:t>
+      </w:r>
+      <w:r>
+        <w:rPr>
+          <w:noProof/>
+        </w:rPr>
+        <w:fldChar w:fldCharType="end"/>
+      </w:r>
       <w:r>
         <w:t>: Agent Operation</w:t>
       </w:r>
@@ -1194,7 +1258,15 @@
     </w:p>
     <w:p>
       <w:r>
-        <w:t xml:space="preserve">An agent contains a knowledge base, which is a Python list of strings containing sentences of propositional logic (i.e. ‘A’, ‘A ==&gt; B’).  When an agent is presented with a question, the strings from the knowledge base are concatenated with the question string to form the string input.  The string input is encoded using a one-hot </w:t>
+        <w:t>An agent contains a knowledge base, which is a Python list of strings containing sentences of propositional logic (</w:t>
+      </w:r>
+      <w:proofErr w:type="gramStart"/>
+      <w:r>
+        <w:t>i.e.</w:t>
+      </w:r>
+      <w:proofErr w:type="gramEnd"/>
+      <w:r>
+        <w:t xml:space="preserve"> ‘A’, ‘A ==&gt; B’).  When an agent is presented with a question, the strings from the knowledge base are concatenated with the question string to form the string input.  The string input is encoded using a one-hot </w:t>
       </w:r>
       <w:r>
         <w:t xml:space="preserve">encoding scheme to create an array of inputs.  The input array is presented to the LSTM neural network (described in the next </w:t>
@@ -1567,6 +1639,7 @@
       <w:r>
         <w:t xml:space="preserve">  The </w:t>
       </w:r>
+      <w:proofErr w:type="spellStart"/>
       <w:r>
         <w:rPr>
           <w:i/>
@@ -1581,6 +1654,7 @@
         </w:rPr>
         <w:t>th</w:t>
       </w:r>
+      <w:proofErr w:type="spellEnd"/>
       <w:r>
         <w:t xml:space="preserve"> column of the input array is denoted as </w:t>
       </w:r>
@@ -1672,7 +1746,21 @@
         <w:rPr>
           <w:bCs/>
         </w:rPr>
-        <w:t xml:space="preserve">.  Because neural network outputs from the softmax operation described in the </w:t>
+        <w:t xml:space="preserve">.  Because neural network outputs from the </w:t>
+      </w:r>
+      <w:proofErr w:type="spellStart"/>
+      <w:r>
+        <w:rPr>
+          <w:bCs/>
+        </w:rPr>
+        <w:t>softmax</w:t>
+      </w:r>
+      <w:proofErr w:type="spellEnd"/>
+      <w:r>
+        <w:rPr>
+          <w:bCs/>
+        </w:rPr>
+        <w:t xml:space="preserve"> operation described in the </w:t>
       </w:r>
       <w:r>
         <w:rPr>
@@ -2096,6 +2184,7 @@
         </w:rPr>
         <w:t xml:space="preserve">subscript </w:t>
       </w:r>
+      <w:proofErr w:type="spellStart"/>
       <w:r>
         <w:rPr>
           <w:rFonts w:eastAsiaTheme="minorEastAsia"/>
@@ -2105,6 +2194,7 @@
         </w:rPr>
         <w:t>i</w:t>
       </w:r>
+      <w:proofErr w:type="spellEnd"/>
       <w:r>
         <w:rPr>
           <w:rFonts w:eastAsiaTheme="minorEastAsia"/>
@@ -2286,6 +2376,7 @@
           <w:bCs/>
         </w:rPr>
       </w:pPr>
+      <w:proofErr w:type="spellStart"/>
       <m:oMath>
         <m:r>
           <m:rPr>
@@ -2297,6 +2388,7 @@
           </w:rPr>
           <m:t>relu</m:t>
         </m:r>
+        <w:proofErr w:type="spellEnd"/>
         <m:d>
           <m:dPr>
             <m:ctrlPr>
@@ -2746,7 +2838,21 @@
         <w:rPr>
           <w:bCs/>
         </w:rPr>
-        <w:t xml:space="preserve">Equation (4) defines the softmax function.  If </w:t>
+        <w:t xml:space="preserve">Equation (4) defines the </w:t>
+      </w:r>
+      <w:proofErr w:type="spellStart"/>
+      <w:r>
+        <w:rPr>
+          <w:bCs/>
+        </w:rPr>
+        <w:t>softmax</w:t>
+      </w:r>
+      <w:proofErr w:type="spellEnd"/>
+      <w:r>
+        <w:rPr>
+          <w:bCs/>
+        </w:rPr>
+        <w:t xml:space="preserve"> function.  If </w:t>
       </w:r>
       <w:r>
         <w:rPr>
@@ -2758,8 +2864,37 @@
         <w:rPr>
           <w:bCs/>
         </w:rPr>
-        <w:t xml:space="preserve">is a K-dimensional vector then the softmax function is also a K-dimensional vector with </w:t>
-      </w:r>
+        <w:t xml:space="preserve">is a K-dimensional </w:t>
+      </w:r>
+      <w:proofErr w:type="gramStart"/>
+      <w:r>
+        <w:rPr>
+          <w:bCs/>
+        </w:rPr>
+        <w:t>vector</w:t>
+      </w:r>
+      <w:proofErr w:type="gramEnd"/>
+      <w:r>
+        <w:rPr>
+          <w:bCs/>
+        </w:rPr>
+        <w:t xml:space="preserve"> then the </w:t>
+      </w:r>
+      <w:proofErr w:type="spellStart"/>
+      <w:r>
+        <w:rPr>
+          <w:bCs/>
+        </w:rPr>
+        <w:t>softmax</w:t>
+      </w:r>
+      <w:proofErr w:type="spellEnd"/>
+      <w:r>
+        <w:rPr>
+          <w:bCs/>
+        </w:rPr>
+        <w:t xml:space="preserve"> function is also a K-dimensional vector with </w:t>
+      </w:r>
+      <w:proofErr w:type="spellStart"/>
       <w:r>
         <w:rPr>
           <w:bCs/>
@@ -2775,11 +2910,26 @@
         </w:rPr>
         <w:t>th</w:t>
       </w:r>
-      <w:r>
-        <w:rPr>
-          <w:bCs/>
-        </w:rPr>
-        <w:t xml:space="preserve"> element defined as in equation (4).  The softmax vector elements are strictly positive and always sum to exactly 1.</w:t>
+      <w:proofErr w:type="spellEnd"/>
+      <w:r>
+        <w:rPr>
+          <w:bCs/>
+        </w:rPr>
+        <w:t xml:space="preserve"> element defined as in equation (4).  The </w:t>
+      </w:r>
+      <w:proofErr w:type="spellStart"/>
+      <w:r>
+        <w:rPr>
+          <w:bCs/>
+        </w:rPr>
+        <w:t>softmax</w:t>
+      </w:r>
+      <w:proofErr w:type="spellEnd"/>
+      <w:r>
+        <w:rPr>
+          <w:bCs/>
+        </w:rPr>
+        <w:t xml:space="preserve"> vector elements are strictly positive and always sum to exactly 1.</w:t>
       </w:r>
       <w:r>
         <w:rPr>
@@ -2837,6 +2987,7 @@
         </w:rPr>
         <w:t xml:space="preserve">= </w:t>
       </w:r>
+      <w:proofErr w:type="spellStart"/>
       <w:r>
         <w:rPr>
           <w:b/>
@@ -2850,6 +3001,7 @@
         </w:rPr>
         <w:t>N</w:t>
       </w:r>
+      <w:proofErr w:type="spellEnd"/>
       <w:r>
         <w:rPr>
           <w:bCs/>
@@ -2902,7 +3054,15 @@
       </w:pPr>
       <w:bookmarkStart w:id="2" w:name="_Ref85833926"/>
       <w:r>
-        <w:t>Long Short Term Memory (LSTM)</w:t>
+        <w:t xml:space="preserve">Long </w:t>
+      </w:r>
+      <w:proofErr w:type="gramStart"/>
+      <w:r>
+        <w:t>Short Term</w:t>
+      </w:r>
+      <w:proofErr w:type="gramEnd"/>
+      <w:r>
+        <w:t xml:space="preserve"> Memory (LSTM)</w:t>
       </w:r>
       <w:r>
         <w:t xml:space="preserve"> Neural Networks</w:t>
@@ -2918,7 +3078,15 @@
         <w:t>TM neural networks are among the most successful recurrent neural network architectures for processing series data</w:t>
       </w:r>
       <w:r>
-        <w:t xml:space="preserve">. We give a brief description of them here, closely following (Olah, 2015) from which we borrow our explanatory figures in this section and </w:t>
+        <w:t>. We give a brief description of them here, closely following (</w:t>
+      </w:r>
+      <w:proofErr w:type="spellStart"/>
+      <w:r>
+        <w:t>Olah</w:t>
+      </w:r>
+      <w:proofErr w:type="spellEnd"/>
+      <w:r>
+        <w:t xml:space="preserve">, 2015) from which we borrow our explanatory figures in this section and </w:t>
       </w:r>
       <w:r>
         <w:t>briefly summarize here.</w:t>
@@ -3036,6 +3204,7 @@
         </w:rPr>
         <w:t>x</w:t>
       </w:r>
+      <w:proofErr w:type="gramStart"/>
       <w:r>
         <w:rPr>
           <w:b/>
@@ -3051,6 +3220,7 @@
         </w:rPr>
         <w:t>,x</w:t>
       </w:r>
+      <w:proofErr w:type="gramEnd"/>
       <w:r>
         <w:rPr>
           <w:b/>
@@ -3064,16 +3234,25 @@
           <w:b/>
           <w:bCs/>
         </w:rPr>
-        <w:t>,…,x</w:t>
-      </w:r>
+        <w:t>,…,</w:t>
+      </w:r>
+      <w:proofErr w:type="spellStart"/>
       <w:r>
         <w:rPr>
           <w:b/>
           <w:bCs/>
+        </w:rPr>
+        <w:t>x</w:t>
+      </w:r>
+      <w:r>
+        <w:rPr>
+          <w:b/>
+          <w:bCs/>
           <w:vertAlign w:val="subscript"/>
         </w:rPr>
         <w:t>t</w:t>
       </w:r>
+      <w:proofErr w:type="spellEnd"/>
       <w:r>
         <w:t>) denote a time series of inputs, and let (</w:t>
       </w:r>
@@ -3112,16 +3291,25 @@
           <w:b/>
           <w:bCs/>
         </w:rPr>
-        <w:t>,…,h</w:t>
-      </w:r>
+        <w:t>,…,</w:t>
+      </w:r>
+      <w:proofErr w:type="spellStart"/>
       <w:r>
         <w:rPr>
           <w:b/>
           <w:bCs/>
+        </w:rPr>
+        <w:t>h</w:t>
+      </w:r>
+      <w:r>
+        <w:rPr>
+          <w:b/>
+          <w:bCs/>
           <w:vertAlign w:val="subscript"/>
         </w:rPr>
         <w:t>t</w:t>
       </w:r>
+      <w:proofErr w:type="spellEnd"/>
       <w:r>
         <w:t xml:space="preserve">) denote the corresponding </w:t>
       </w:r>
@@ -3190,14 +3378,27 @@
       <w:r>
         <w:t xml:space="preserve">Figure </w:t>
       </w:r>
-      <w:fldSimple w:instr=" SEQ Figure \* ARABIC ">
-        <w:r>
-          <w:rPr>
-            <w:noProof/>
-          </w:rPr>
-          <w:t>2</w:t>
-        </w:r>
-      </w:fldSimple>
+      <w:r>
+        <w:fldChar w:fldCharType="begin"/>
+      </w:r>
+      <w:r>
+        <w:instrText xml:space="preserve"> SEQ Figure \* ARABIC </w:instrText>
+      </w:r>
+      <w:r>
+        <w:fldChar w:fldCharType="separate"/>
+      </w:r>
+      <w:r>
+        <w:rPr>
+          <w:noProof/>
+        </w:rPr>
+        <w:t>2</w:t>
+      </w:r>
+      <w:r>
+        <w:rPr>
+          <w:noProof/>
+        </w:rPr>
+        <w:fldChar w:fldCharType="end"/>
+      </w:r>
       <w:r>
         <w:t>: A recurrent neural network</w:t>
       </w:r>
@@ -3206,6 +3407,7 @@
       <w:r>
         <w:t xml:space="preserve">Here, we observe that </w:t>
       </w:r>
+      <w:proofErr w:type="spellStart"/>
       <w:r>
         <w:rPr>
           <w:b/>
@@ -3221,9 +3423,11 @@
         </w:rPr>
         <w:t>t</w:t>
       </w:r>
+      <w:proofErr w:type="spellEnd"/>
       <w:r>
         <w:t xml:space="preserve"> is a function not only of </w:t>
       </w:r>
+      <w:proofErr w:type="spellStart"/>
       <w:r>
         <w:rPr>
           <w:b/>
@@ -3239,6 +3443,7 @@
         </w:rPr>
         <w:t>t</w:t>
       </w:r>
+      <w:proofErr w:type="spellEnd"/>
       <w:r>
         <w:t xml:space="preserve"> but of all previous inputs as well.  Hence, recurrent neural networks have memory, unlike traditional neural networks.</w:t>
       </w:r>
@@ -3308,14 +3513,27 @@
       <w:r>
         <w:t xml:space="preserve">Figure </w:t>
       </w:r>
-      <w:fldSimple w:instr=" SEQ Figure \* ARABIC ">
-        <w:r>
-          <w:rPr>
-            <w:noProof/>
-          </w:rPr>
-          <w:t>3</w:t>
-        </w:r>
-      </w:fldSimple>
+      <w:r>
+        <w:fldChar w:fldCharType="begin"/>
+      </w:r>
+      <w:r>
+        <w:instrText xml:space="preserve"> SEQ Figure \* ARABIC </w:instrText>
+      </w:r>
+      <w:r>
+        <w:fldChar w:fldCharType="separate"/>
+      </w:r>
+      <w:r>
+        <w:rPr>
+          <w:noProof/>
+        </w:rPr>
+        <w:t>3</w:t>
+      </w:r>
+      <w:r>
+        <w:rPr>
+          <w:noProof/>
+        </w:rPr>
+        <w:fldChar w:fldCharType="end"/>
+      </w:r>
       <w:r>
         <w:t>: LSTM Illustration</w:t>
       </w:r>
@@ -3462,14 +3680,27 @@
       <w:r>
         <w:t xml:space="preserve">Figure </w:t>
       </w:r>
-      <w:fldSimple w:instr=" SEQ Figure \* ARABIC ">
-        <w:r>
-          <w:rPr>
-            <w:noProof/>
-          </w:rPr>
-          <w:t>4</w:t>
-        </w:r>
-      </w:fldSimple>
+      <w:r>
+        <w:fldChar w:fldCharType="begin"/>
+      </w:r>
+      <w:r>
+        <w:instrText xml:space="preserve"> SEQ Figure \* ARABIC </w:instrText>
+      </w:r>
+      <w:r>
+        <w:fldChar w:fldCharType="separate"/>
+      </w:r>
+      <w:r>
+        <w:rPr>
+          <w:noProof/>
+        </w:rPr>
+        <w:t>4</w:t>
+      </w:r>
+      <w:r>
+        <w:rPr>
+          <w:noProof/>
+        </w:rPr>
+        <w:fldChar w:fldCharType="end"/>
+      </w:r>
       <w:r>
         <w:t>: Propagation of Cell State</w:t>
       </w:r>
@@ -3600,14 +3831,27 @@
       <w:r>
         <w:t xml:space="preserve">Figure </w:t>
       </w:r>
-      <w:fldSimple w:instr=" SEQ Figure \* ARABIC ">
-        <w:r>
-          <w:rPr>
-            <w:noProof/>
-          </w:rPr>
-          <w:t>5</w:t>
-        </w:r>
-      </w:fldSimple>
+      <w:r>
+        <w:fldChar w:fldCharType="begin"/>
+      </w:r>
+      <w:r>
+        <w:instrText xml:space="preserve"> SEQ Figure \* ARABIC </w:instrText>
+      </w:r>
+      <w:r>
+        <w:fldChar w:fldCharType="separate"/>
+      </w:r>
+      <w:r>
+        <w:rPr>
+          <w:noProof/>
+        </w:rPr>
+        <w:t>5</w:t>
+      </w:r>
+      <w:r>
+        <w:rPr>
+          <w:noProof/>
+        </w:rPr>
+        <w:fldChar w:fldCharType="end"/>
+      </w:r>
       <w:r>
         <w:t>: Forgetting Stage Computation</w:t>
       </w:r>
@@ -3705,14 +3949,27 @@
       <w:r>
         <w:t xml:space="preserve">Figure </w:t>
       </w:r>
-      <w:fldSimple w:instr=" SEQ Figure \* ARABIC ">
-        <w:r>
-          <w:rPr>
-            <w:noProof/>
-          </w:rPr>
-          <w:t>6</w:t>
-        </w:r>
-      </w:fldSimple>
+      <w:r>
+        <w:fldChar w:fldCharType="begin"/>
+      </w:r>
+      <w:r>
+        <w:instrText xml:space="preserve"> SEQ Figure \* ARABIC </w:instrText>
+      </w:r>
+      <w:r>
+        <w:fldChar w:fldCharType="separate"/>
+      </w:r>
+      <w:r>
+        <w:rPr>
+          <w:noProof/>
+        </w:rPr>
+        <w:t>6</w:t>
+      </w:r>
+      <w:r>
+        <w:rPr>
+          <w:noProof/>
+        </w:rPr>
+        <w:fldChar w:fldCharType="end"/>
+      </w:r>
       <w:r>
         <w:t>: Update Computation</w:t>
       </w:r>
@@ -3787,14 +4044,27 @@
       <w:r>
         <w:t xml:space="preserve">Figure </w:t>
       </w:r>
-      <w:fldSimple w:instr=" SEQ Figure \* ARABIC ">
-        <w:r>
-          <w:rPr>
-            <w:noProof/>
-          </w:rPr>
-          <w:t>7</w:t>
-        </w:r>
-      </w:fldSimple>
+      <w:r>
+        <w:fldChar w:fldCharType="begin"/>
+      </w:r>
+      <w:r>
+        <w:instrText xml:space="preserve"> SEQ Figure \* ARABIC </w:instrText>
+      </w:r>
+      <w:r>
+        <w:fldChar w:fldCharType="separate"/>
+      </w:r>
+      <w:r>
+        <w:rPr>
+          <w:noProof/>
+        </w:rPr>
+        <w:t>7</w:t>
+      </w:r>
+      <w:r>
+        <w:rPr>
+          <w:noProof/>
+        </w:rPr>
+        <w:fldChar w:fldCharType="end"/>
+      </w:r>
       <w:r>
         <w:t>: Computing New Cell State</w:t>
       </w:r>
@@ -3882,14 +4152,27 @@
       <w:r>
         <w:t xml:space="preserve">Figure </w:t>
       </w:r>
-      <w:fldSimple w:instr=" SEQ Figure \* ARABIC ">
-        <w:r>
-          <w:rPr>
-            <w:noProof/>
-          </w:rPr>
-          <w:t>8</w:t>
-        </w:r>
-      </w:fldSimple>
+      <w:r>
+        <w:fldChar w:fldCharType="begin"/>
+      </w:r>
+      <w:r>
+        <w:instrText xml:space="preserve"> SEQ Figure \* ARABIC </w:instrText>
+      </w:r>
+      <w:r>
+        <w:fldChar w:fldCharType="separate"/>
+      </w:r>
+      <w:r>
+        <w:rPr>
+          <w:noProof/>
+        </w:rPr>
+        <w:t>8</w:t>
+      </w:r>
+      <w:r>
+        <w:rPr>
+          <w:noProof/>
+        </w:rPr>
+        <w:fldChar w:fldCharType="end"/>
+      </w:r>
       <w:r>
         <w:t>: Computing the Output of the LSTM Cell</w:t>
       </w:r>
@@ -4331,14 +4614,27 @@
       <w:r>
         <w:t xml:space="preserve">Figure </w:t>
       </w:r>
-      <w:fldSimple w:instr=" SEQ Figure \* ARABIC ">
-        <w:r>
-          <w:rPr>
-            <w:noProof/>
-          </w:rPr>
-          <w:t>9</w:t>
-        </w:r>
-      </w:fldSimple>
+      <w:r>
+        <w:fldChar w:fldCharType="begin"/>
+      </w:r>
+      <w:r>
+        <w:instrText xml:space="preserve"> SEQ Figure \* ARABIC </w:instrText>
+      </w:r>
+      <w:r>
+        <w:fldChar w:fldCharType="separate"/>
+      </w:r>
+      <w:r>
+        <w:rPr>
+          <w:noProof/>
+        </w:rPr>
+        <w:t>9</w:t>
+      </w:r>
+      <w:r>
+        <w:rPr>
+          <w:noProof/>
+        </w:rPr>
+        <w:fldChar w:fldCharType="end"/>
+      </w:r>
       <w:r>
         <w:t>: Sequence to Sequence LSTM</w:t>
       </w:r>
@@ -4463,14 +4759,30 @@
       <w:r>
         <w:t xml:space="preserve">Figure </w:t>
       </w:r>
-      <w:fldSimple w:instr=" SEQ Figure \* ARABIC ">
-        <w:r>
-          <w:rPr>
-            <w:noProof/>
-          </w:rPr>
-          <w:t>10</w:t>
-        </w:r>
-      </w:fldSimple>
+      <w:r>
+        <w:fldChar w:fldCharType="begin"/>
+      </w:r>
+      <w:r>
+        <w:instrText xml:space="preserve"> SEQ Figu</w:instrText>
+      </w:r>
+      <w:r>
+        <w:instrText xml:space="preserve">re \* ARABIC </w:instrText>
+      </w:r>
+      <w:r>
+        <w:fldChar w:fldCharType="separate"/>
+      </w:r>
+      <w:r>
+        <w:rPr>
+          <w:noProof/>
+        </w:rPr>
+        <w:t>10</w:t>
+      </w:r>
+      <w:r>
+        <w:rPr>
+          <w:noProof/>
+        </w:rPr>
+        <w:fldChar w:fldCharType="end"/>
+      </w:r>
       <w:r>
         <w:t>: Training a Sequence-to-Sequence LSTM</w:t>
       </w:r>
@@ -4636,14 +4948,27 @@
       <w:r>
         <w:t xml:space="preserve">Figure </w:t>
       </w:r>
-      <w:fldSimple w:instr=" SEQ Figure \* ARABIC ">
-        <w:r>
-          <w:rPr>
-            <w:noProof/>
-          </w:rPr>
-          <w:t>11</w:t>
-        </w:r>
-      </w:fldSimple>
+      <w:r>
+        <w:fldChar w:fldCharType="begin"/>
+      </w:r>
+      <w:r>
+        <w:instrText xml:space="preserve"> SEQ Figure \* ARABIC </w:instrText>
+      </w:r>
+      <w:r>
+        <w:fldChar w:fldCharType="separate"/>
+      </w:r>
+      <w:r>
+        <w:rPr>
+          <w:noProof/>
+        </w:rPr>
+        <w:t>11</w:t>
+      </w:r>
+      <w:r>
+        <w:rPr>
+          <w:noProof/>
+        </w:rPr>
+        <w:fldChar w:fldCharType="end"/>
+      </w:r>
       <w:r>
         <w:t>: Bidirectional RNN</w:t>
       </w:r>
@@ -4654,6 +4979,8 @@
       <w:r>
         <w:t>A bidirectional network allows us to generate output pairs (</w:t>
       </w:r>
+      <w:proofErr w:type="spellStart"/>
+      <w:proofErr w:type="gramStart"/>
       <w:r>
         <w:rPr>
           <w:i/>
@@ -4684,6 +5011,8 @@
         </w:rPr>
         <w:t>i</w:t>
       </w:r>
+      <w:proofErr w:type="spellEnd"/>
+      <w:proofErr w:type="gramEnd"/>
       <w:r>
         <w:t xml:space="preserve">) where the x’s are the outputs of the left-to-right network and the y’s are the outputs of the reverse right-to-left network.  The concatenation </w:t>
       </w:r>
@@ -4708,6 +5037,8 @@
       <w:r>
         <w:t>(</w:t>
       </w:r>
+      <w:proofErr w:type="spellStart"/>
+      <w:proofErr w:type="gramStart"/>
       <w:r>
         <w:rPr>
           <w:i/>
@@ -4738,6 +5069,8 @@
         </w:rPr>
         <w:t>i</w:t>
       </w:r>
+      <w:proofErr w:type="spellEnd"/>
+      <w:proofErr w:type="gramEnd"/>
       <w:r>
         <w:t xml:space="preserve">) is a vector whose contents depend on </w:t>
       </w:r>
@@ -4790,6 +5123,8 @@
       <w:r>
         <w:t xml:space="preserve"> state (</w:t>
       </w:r>
+      <w:proofErr w:type="spellStart"/>
+      <w:proofErr w:type="gramStart"/>
       <w:r>
         <w:rPr>
           <w:b/>
@@ -4797,6 +5132,8 @@
         </w:rPr>
         <w:t>h,c</w:t>
       </w:r>
+      <w:proofErr w:type="spellEnd"/>
+      <w:proofErr w:type="gramEnd"/>
       <w:r>
         <w:t xml:space="preserve">) as the </w:t>
       </w:r>
@@ -4830,6 +5167,8 @@
       <w:r>
         <w:t>two final states, which are (</w:t>
       </w:r>
+      <w:proofErr w:type="spellStart"/>
+      <w:proofErr w:type="gramStart"/>
       <w:r>
         <w:rPr>
           <w:b/>
@@ -4860,12 +5199,15 @@
         </w:rPr>
         <w:t>f</w:t>
       </w:r>
+      <w:proofErr w:type="spellEnd"/>
+      <w:proofErr w:type="gramEnd"/>
       <w:r>
         <w:t>)</w:t>
       </w:r>
       <w:r>
         <w:t xml:space="preserve"> for the forward network and (</w:t>
       </w:r>
+      <w:proofErr w:type="spellStart"/>
       <w:r>
         <w:rPr>
           <w:b/>
@@ -4896,6 +5238,7 @@
         </w:rPr>
         <w:t>r</w:t>
       </w:r>
+      <w:proofErr w:type="spellEnd"/>
       <w:r>
         <w:t xml:space="preserve">) for the </w:t>
       </w:r>
@@ -4927,6 +5270,8 @@
       <w:r>
         <w:t xml:space="preserve"> = (</w:t>
       </w:r>
+      <w:proofErr w:type="spellStart"/>
+      <w:proofErr w:type="gramStart"/>
       <w:r>
         <w:rPr>
           <w:b/>
@@ -4957,6 +5302,8 @@
         </w:rPr>
         <w:t>r</w:t>
       </w:r>
+      <w:proofErr w:type="spellEnd"/>
+      <w:proofErr w:type="gramEnd"/>
       <w:r>
         <w:t>)</w:t>
       </w:r>
@@ -4973,6 +5320,7 @@
       <w:r>
         <w:t>= (</w:t>
       </w:r>
+      <w:proofErr w:type="spellStart"/>
       <w:r>
         <w:rPr>
           <w:b/>
@@ -5003,6 +5351,7 @@
         </w:rPr>
         <w:t>r</w:t>
       </w:r>
+      <w:proofErr w:type="spellEnd"/>
       <w:r>
         <w:t>).</w:t>
       </w:r>
@@ -5018,6 +5367,8 @@
       <w:r>
         <w:t>Present this concatenated state (</w:t>
       </w:r>
+      <w:proofErr w:type="spellStart"/>
+      <w:proofErr w:type="gramStart"/>
       <w:r>
         <w:rPr>
           <w:b/>
@@ -5025,6 +5376,8 @@
         </w:rPr>
         <w:t>h,c</w:t>
       </w:r>
+      <w:proofErr w:type="spellEnd"/>
+      <w:proofErr w:type="gramEnd"/>
       <w:r>
         <w:t>) to the decoder LSTM</w:t>
       </w:r>
@@ -5072,6 +5425,8 @@
       <w:r>
         <w:t xml:space="preserve">uses 256-dimensional vectors for </w:t>
       </w:r>
+      <w:proofErr w:type="spellStart"/>
+      <w:proofErr w:type="gramStart"/>
       <w:r>
         <w:rPr>
           <w:b/>
@@ -5102,6 +5457,7 @@
         </w:rPr>
         <w:t>f</w:t>
       </w:r>
+      <w:proofErr w:type="gramEnd"/>
       <w:r>
         <w:rPr>
           <w:b/>
@@ -5132,6 +5488,7 @@
         </w:rPr>
         <w:t>r</w:t>
       </w:r>
+      <w:proofErr w:type="spellEnd"/>
       <w:r>
         <w:t xml:space="preserve">.  </w:t>
       </w:r>
@@ -5142,6 +5499,8 @@
         <w:lastRenderedPageBreak/>
         <w:t>that the final encoder output state (</w:t>
       </w:r>
+      <w:proofErr w:type="spellStart"/>
+      <w:proofErr w:type="gramStart"/>
       <w:r>
         <w:rPr>
           <w:b/>
@@ -5159,6 +5518,8 @@
         </w:rPr>
         <w:t>c</w:t>
       </w:r>
+      <w:proofErr w:type="spellEnd"/>
+      <w:proofErr w:type="gramEnd"/>
       <w:r>
         <w:t xml:space="preserve">) </w:t>
       </w:r>
@@ -5200,7 +5561,15 @@
         <w:t xml:space="preserve"> described previously</w:t>
       </w:r>
       <w:r>
-        <w:t>, with a final softmax non-linearity, is used</w:t>
+        <w:t xml:space="preserve">, with a final </w:t>
+      </w:r>
+      <w:proofErr w:type="spellStart"/>
+      <w:r>
+        <w:t>softmax</w:t>
+      </w:r>
+      <w:proofErr w:type="spellEnd"/>
+      <w:r>
+        <w:t xml:space="preserve"> non-linearity, is used</w:t>
       </w:r>
       <w:r>
         <w:t xml:space="preserve">.  The </w:t>
@@ -5229,7 +5598,15 @@
         <w:t xml:space="preserve">Data set files </w:t>
       </w:r>
       <w:r>
-        <w:t>are tab separated files with the filename extension “tsv” and use tabs to divide their data into four columns:</w:t>
+        <w:t>are tab separated files with the filename extension “</w:t>
+      </w:r>
+      <w:proofErr w:type="spellStart"/>
+      <w:r>
+        <w:t>tsv</w:t>
+      </w:r>
+      <w:proofErr w:type="spellEnd"/>
+      <w:r>
+        <w:t>” and use tabs to divide their data into four columns:</w:t>
       </w:r>
     </w:p>
     <w:p>
@@ -5250,8 +5627,21 @@
         <w:t>“</w:t>
       </w:r>
       <w:r>
-        <w:t>(~J &amp; B) &amp; F &amp; (B &amp; F) &amp; (B &amp; F) &amp; (B &amp; F) . What is B ?</w:t>
-      </w:r>
+        <w:t>(~J &amp; B) &amp; F &amp; (B &amp; F) &amp; (B &amp; F) &amp; (B &amp; F</w:t>
+      </w:r>
+      <w:proofErr w:type="gramStart"/>
+      <w:r>
+        <w:t>) .</w:t>
+      </w:r>
+      <w:proofErr w:type="gramEnd"/>
+      <w:r>
+        <w:t xml:space="preserve"> What is </w:t>
+      </w:r>
+      <w:proofErr w:type="gramStart"/>
+      <w:r>
+        <w:t>B ?</w:t>
+      </w:r>
+      <w:proofErr w:type="gramEnd"/>
       <w:r>
         <w:t xml:space="preserve">” </w:t>
       </w:r>
@@ -5301,8 +5691,21 @@
         <w:t>.  The sentence is still separated from the question by a period.  For example, “</w:t>
       </w:r>
       <w:r>
-        <w:t>(~J &amp; B) &amp; F &amp; (B &amp; F) . What is B ?</w:t>
-      </w:r>
+        <w:t>(~J &amp; B) &amp; F &amp; (B &amp; F</w:t>
+      </w:r>
+      <w:proofErr w:type="gramStart"/>
+      <w:r>
+        <w:t>) .</w:t>
+      </w:r>
+      <w:proofErr w:type="gramEnd"/>
+      <w:r>
+        <w:t xml:space="preserve"> What is </w:t>
+      </w:r>
+      <w:proofErr w:type="gramStart"/>
+      <w:r>
+        <w:t>B ?</w:t>
+      </w:r>
+      <w:proofErr w:type="gramEnd"/>
       <w:r>
         <w:t xml:space="preserve">” </w:t>
       </w:r>
@@ -5479,8 +5882,13 @@
       </w:r>
     </w:p>
     <w:p>
-      <w:r>
-        <w:t xml:space="preserve">All of the training data exist in this four-column tab separated format.  </w:t>
+      <w:proofErr w:type="gramStart"/>
+      <w:r>
+        <w:t>All of</w:t>
+      </w:r>
+      <w:proofErr w:type="gramEnd"/>
+      <w:r>
+        <w:t xml:space="preserve"> the training data exist in this four-column tab separated format.  </w:t>
       </w:r>
       <w:r>
         <w:t xml:space="preserve">These data need to be one-hot encoded in order to create inputs and targets for the neural network.  For each line in the </w:t>
@@ -5525,8 +5933,21 @@
         <w:t>“</w:t>
       </w:r>
       <w:r>
-        <w:t>(~J &amp; B) &amp; F &amp; (B &amp; F) &amp; (B &amp; F) &amp; (B &amp; F) . What is B ?</w:t>
-      </w:r>
+        <w:t>(~J &amp; B) &amp; F &amp; (B &amp; F) &amp; (B &amp; F) &amp; (B &amp; F</w:t>
+      </w:r>
+      <w:proofErr w:type="gramStart"/>
+      <w:r>
+        <w:t>) .</w:t>
+      </w:r>
+      <w:proofErr w:type="gramEnd"/>
+      <w:r>
+        <w:t xml:space="preserve"> What is </w:t>
+      </w:r>
+      <w:proofErr w:type="gramStart"/>
+      <w:r>
+        <w:t>B ?</w:t>
+      </w:r>
+      <w:proofErr w:type="gramEnd"/>
       <w:r>
         <w:t>”, “TRUE”</w:t>
       </w:r>
@@ -5565,13 +5986,29 @@
         <w:t>In the example above, the pair would be (“(“</w:t>
       </w:r>
       <w:r>
-        <w:t xml:space="preserve">(~J &amp; B) &amp; F &amp; (B &amp; F) &amp; (B &amp; F) &amp; (B &amp; F) . </w:t>
-      </w:r>
-      <w:r>
-        <w:t>HELP”,”</w:t>
-      </w:r>
-      <w:r>
-        <w:t>(~J &amp; B) &amp; F &amp; (B &amp; F)</w:t>
+        <w:t>(~J &amp; B) &amp; F &amp; (B &amp; F) &amp; (B &amp; F) &amp; (B &amp; F</w:t>
+      </w:r>
+      <w:proofErr w:type="gramStart"/>
+      <w:r>
+        <w:t>) .</w:t>
+      </w:r>
+      <w:proofErr w:type="gramEnd"/>
+      <w:r>
+        <w:t xml:space="preserve"> </w:t>
+      </w:r>
+      <w:r>
+        <w:t>HELP”</w:t>
+      </w:r>
+      <w:proofErr w:type="gramStart"/>
+      <w:r>
+        <w:t>,”</w:t>
+      </w:r>
+      <w:r>
+        <w:t>(</w:t>
+      </w:r>
+      <w:proofErr w:type="gramEnd"/>
+      <w:r>
+        <w:t>~J &amp; B) &amp; F &amp; (B &amp; F)</w:t>
       </w:r>
       <w:r>
         <w:t>”)</w:t>
@@ -5936,20 +6373,49 @@
         <w:t xml:space="preserve">one-hot decoded to create a string, and the string is compared to the target string.  For the “pair 1” case where the agent must answer a question about a Boolean variable, </w:t>
       </w:r>
       <w:r>
-        <w:t>the output string possibilities are “TRUE”, “FALSE”, “Contradictory”, and “Unknown HELP!”.  An exact string match is required for the agent’s response to be correct.  For example, if the right answer is “FALSE”, then the agent’s response is scored as correct only if its output string exactly matches “FALSE”.  Responses such as “F”, “false”, “False”, or “fALse” would all be scored as incorrect.</w:t>
-      </w:r>
-      <w:r>
-        <w:t xml:space="preserve">  In like manner, for the “pair 2” case where the neural network has to perform a knowledge base dump in </w:t>
+        <w:t>the output string possibilities are “TRUE”, “FALSE”, “Contradictory”, and “Unknown HELP!”.  An exact string match is required for the agent’s response to be correct.  For example, if the right answer is “FALSE”, then the agent’s response is scored as correct only if its output string exactly matches “FALSE”.  Responses such as “F”, “false”, “False”, or “</w:t>
+      </w:r>
+      <w:proofErr w:type="spellStart"/>
+      <w:r>
+        <w:t>fALse</w:t>
+      </w:r>
+      <w:proofErr w:type="spellEnd"/>
+      <w:r>
+        <w:t>” would all be scored as incorrect.</w:t>
+      </w:r>
+      <w:r>
+        <w:t xml:space="preserve">  In like manner, for the “pair 2” case where the neural network </w:t>
+      </w:r>
+      <w:proofErr w:type="gramStart"/>
+      <w:r>
+        <w:t>has to</w:t>
+      </w:r>
+      <w:proofErr w:type="gramEnd"/>
+      <w:r>
+        <w:t xml:space="preserve"> perform a knowledge base dump in </w:t>
       </w:r>
       <w:r>
         <w:t>response</w:t>
       </w:r>
       <w:r>
-        <w:t xml:space="preserve"> to a help request, the output must exactly match the target string.  The target string has all of the Boolean clauses of the input string, in exactly the same order, </w:t>
-      </w:r>
-      <w:r>
-        <w:t>but without any repetition.  If the correct answer is ”</w:t>
-      </w:r>
+        <w:t xml:space="preserve"> to a help request, the output must exactly match the target string.  The target string has </w:t>
+      </w:r>
+      <w:proofErr w:type="gramStart"/>
+      <w:r>
+        <w:t>all of</w:t>
+      </w:r>
+      <w:proofErr w:type="gramEnd"/>
+      <w:r>
+        <w:t xml:space="preserve"> the Boolean clauses of the input string, in exactly the same order, </w:t>
+      </w:r>
+      <w:r>
+        <w:t xml:space="preserve">but without any repetition.  If the correct answer </w:t>
+      </w:r>
+      <w:proofErr w:type="gramStart"/>
+      <w:r>
+        <w:t>is ”</w:t>
+      </w:r>
+      <w:proofErr w:type="gramEnd"/>
       <w:r>
         <w:t>(~J &amp; B) &amp; F &amp; (B &amp; F)</w:t>
       </w:r>
@@ -5978,7 +6444,15 @@
         <w:t>.  Even logically equivalent outputs that don’t provide this exact match will be scored as wrong.  This is a different metric than the character</w:t>
       </w:r>
       <w:r>
-        <w:t>-by-character accuracy metric in that a string with a single character error is marked as wrong, even when most of the characters but one are correct.</w:t>
+        <w:t xml:space="preserve">-by-character accuracy metric in that a string with a single character error is marked as wrong, even when most of the characters but one </w:t>
+      </w:r>
+      <w:proofErr w:type="gramStart"/>
+      <w:r>
+        <w:t>are</w:t>
+      </w:r>
+      <w:proofErr w:type="gramEnd"/>
+      <w:r>
+        <w:t xml:space="preserve"> correct.</w:t>
       </w:r>
     </w:p>
     <w:p/>
@@ -6028,7 +6502,15 @@
         <w:t>train</w:t>
       </w:r>
       <w:r>
-        <w:t xml:space="preserve"> on nearly all of these files</w:t>
+        <w:t xml:space="preserve"> on nearly </w:t>
+      </w:r>
+      <w:proofErr w:type="gramStart"/>
+      <w:r>
+        <w:t>all of</w:t>
+      </w:r>
+      <w:proofErr w:type="gramEnd"/>
+      <w:r>
+        <w:t xml:space="preserve"> these files</w:t>
       </w:r>
       <w:r>
         <w:t xml:space="preserve">.  The neural network as of repository commit </w:t>
@@ -6102,7 +6584,15 @@
         <w:t>The goal of this work is to focus on the concept of self-awareness, not to create a general-purpose Boolean reasoning system.  Even so, th</w:t>
       </w:r>
       <w:r>
-        <w:t xml:space="preserve">e biases in data set generation are a deficiency that must be addressed in future work.  However, the present agents are able to </w:t>
+        <w:t xml:space="preserve">e biases in data set generation are a deficiency that must be addressed in future work.  However, the present agents </w:t>
+      </w:r>
+      <w:proofErr w:type="gramStart"/>
+      <w:r>
+        <w:t>are able to</w:t>
+      </w:r>
+      <w:proofErr w:type="gramEnd"/>
+      <w:r>
+        <w:t xml:space="preserve"> </w:t>
       </w:r>
       <w:r>
         <w:t xml:space="preserve">demonstrate the basics of self-awareness that are the goal of this work, but readers are cautioned that particularly for moderately to highly complex sentences, </w:t>
@@ -6298,7 +6788,15 @@
       </w:pPr>
       <w:r>
         <w:lastRenderedPageBreak/>
-        <w:t>The answer to the question (i.e. “TRUE”, “FALSE”, etc.) becomes the column 3 entry.</w:t>
+        <w:t>The answer to the question (</w:t>
+      </w:r>
+      <w:proofErr w:type="gramStart"/>
+      <w:r>
+        <w:t>i.e.</w:t>
+      </w:r>
+      <w:proofErr w:type="gramEnd"/>
+      <w:r>
+        <w:t xml:space="preserve"> “TRUE”, “FALSE”, etc.) becomes the column 3 entry.</w:t>
       </w:r>
     </w:p>
     <w:p>
@@ -6375,7 +6873,15 @@
         </w:numPr>
       </w:pPr>
       <w:r>
-        <w:t>This is a hypothesis, however, that requires further testing, and the author does not claim sufficient evidence to claim that this type of training actually does teach a neural network to treat terms and clauses as conceptual units.</w:t>
+        <w:t xml:space="preserve">This is a hypothesis, however, that requires further testing, and the author does not claim sufficient evidence to claim that this type of training </w:t>
+      </w:r>
+      <w:proofErr w:type="gramStart"/>
+      <w:r>
+        <w:t>actually does</w:t>
+      </w:r>
+      <w:proofErr w:type="gramEnd"/>
+      <w:r>
+        <w:t xml:space="preserve"> teach a neural network to treat terms and clauses as conceptual units.</w:t>
       </w:r>
     </w:p>
     <w:p>
@@ -6796,7 +7302,15 @@
     </w:p>
     <w:p>
       <w:r>
-        <w:t>The goal of the Google Colab web demo is to provide a simple demonstration of agent self-awareness which, again, is defined as an agent’s ability to be aware of its own knowledge state, in this case being aware of not knowing the right answer, and acting according, in this case by requesting aid from another agent.</w:t>
+        <w:t xml:space="preserve">The goal of the Google </w:t>
+      </w:r>
+      <w:proofErr w:type="spellStart"/>
+      <w:r>
+        <w:t>Colab</w:t>
+      </w:r>
+      <w:proofErr w:type="spellEnd"/>
+      <w:r>
+        <w:t xml:space="preserve"> web demo is to provide a simple demonstration of agent self-awareness which, again, is defined as an agent’s ability to be aware of its own knowledge state, in this case being aware of not knowing the right answer, and acting according, in this case by requesting aid from another agent.</w:t>
       </w:r>
       <w:r>
         <w:t xml:space="preserve">  In the web demo:</w:t>
@@ -6846,8 +7360,13 @@
         <w:ind w:firstLine="720"/>
       </w:pPr>
       <w:r>
-        <w:t>What is C ?</w:t>
-      </w:r>
+        <w:t xml:space="preserve">What is </w:t>
+      </w:r>
+      <w:proofErr w:type="gramStart"/>
+      <w:r>
+        <w:t>C ?</w:t>
+      </w:r>
+      <w:proofErr w:type="gramEnd"/>
     </w:p>
     <w:p>
       <w:r>
@@ -7121,6 +7640,7 @@
           <w:id w:val="2029989680"/>
           <w:citation/>
         </w:sdtPr>
+        <w:sdtEndPr/>
         <w:sdtContent>
           <w:r>
             <w:fldChar w:fldCharType="begin"/>
@@ -7276,7 +7796,6 @@
                 <w:rPr>
                   <w:noProof/>
                 </w:rPr>
-                <w:lastRenderedPageBreak/>
                 <w:t xml:space="preserve">Du, B., Guo, Q., Zhao, Y., Zhi, T., Chen, Y., &amp; Xu, Z. (2020). Self-Aware Neural Network Systems: A Survey and New Perspective. </w:t>
               </w:r>
               <w:r>
@@ -7306,6 +7825,7 @@
                 <w:rPr>
                   <w:noProof/>
                 </w:rPr>
+                <w:lastRenderedPageBreak/>
                 <w:t xml:space="preserve">Evans, R., Saxton, D., Amos, D., Pushmeet, K., &amp; Grefenstette, E. (2018). </w:t>
               </w:r>
               <w:r>

</xml_diff>